<commit_message>
en local 02 dec 2024
</commit_message>
<xml_diff>
--- a/document_templates/Contracts/company/collecte.docx
+++ b/document_templates/Contracts/company/collecte.docx
@@ -150,85 +150,61 @@
           <w:szCs w:val="24"/>
           <w:lang w:val="fr-FR"/>
         </w:rPr>
+        <w:t>${company.denomination}</w:t>
+      </w:r>
+      <w:bookmarkEnd w:id="4"/>
+      <w:r>
+        <w:rPr>
+          <w:rFonts w:ascii="Times New Roman" w:eastAsia="Calibri" w:hAnsi="Times New Roman" w:cs="Times New Roman"/>
+          <w:b/>
+          <w:sz w:val="24"/>
+          <w:szCs w:val="24"/>
+          <w:lang w:val="fr-FR"/>
+        </w:rPr>
+        <w:t xml:space="preserve"> </w:t>
+      </w:r>
+      <w:r>
+        <w:rPr>
+          <w:rFonts w:ascii="Times New Roman" w:eastAsia="Calibri" w:hAnsi="Times New Roman" w:cs="Times New Roman"/>
+          <w:sz w:val="24"/>
+          <w:szCs w:val="24"/>
+          <w:lang w:val="fr-FR"/>
+        </w:rPr>
+        <w:t xml:space="preserve">société créée sous la forme d’une </w:t>
+      </w:r>
+      <w:r>
+        <w:rPr>
+          <w:rFonts w:ascii="Times New Roman" w:eastAsia="Calibri" w:hAnsi="Times New Roman" w:cs="Times New Roman"/>
+          <w:b/>
+          <w:bCs/>
+          <w:sz w:val="24"/>
+          <w:szCs w:val="24"/>
+          <w:lang w:val="fr-FR"/>
+        </w:rPr>
         <w:t>${</w:t>
       </w:r>
-      <w:proofErr w:type="spellStart"/>
-      <w:r>
-        <w:rPr>
-          <w:rFonts w:ascii="Times New Roman" w:eastAsia="Calibri" w:hAnsi="Times New Roman" w:cs="Times New Roman"/>
-          <w:b/>
-          <w:sz w:val="24"/>
-          <w:szCs w:val="24"/>
-          <w:lang w:val="fr-FR"/>
-        </w:rPr>
-        <w:t>company.denomination</w:t>
-      </w:r>
-      <w:proofErr w:type="spellEnd"/>
-      <w:r>
-        <w:rPr>
-          <w:rFonts w:ascii="Times New Roman" w:eastAsia="Calibri" w:hAnsi="Times New Roman" w:cs="Times New Roman"/>
-          <w:b/>
+      <w:r>
+        <w:rPr>
+          <w:rFonts w:ascii="Times New Roman" w:eastAsia="Calibri" w:hAnsi="Times New Roman" w:cs="Times New Roman"/>
+          <w:b/>
+          <w:bCs/>
+          <w:sz w:val="24"/>
+          <w:szCs w:val="24"/>
+          <w:lang w:val="fr-FR"/>
+        </w:rPr>
+        <w:t>company.legal_status</w:t>
+      </w:r>
+      <w:r>
+        <w:rPr>
+          <w:rFonts w:ascii="Times New Roman" w:eastAsia="Calibri" w:hAnsi="Times New Roman" w:cs="Times New Roman"/>
+          <w:b/>
+          <w:bCs/>
           <w:sz w:val="24"/>
           <w:szCs w:val="24"/>
           <w:lang w:val="fr-FR"/>
         </w:rPr>
         <w:t>}</w:t>
       </w:r>
-      <w:bookmarkEnd w:id="4"/>
-      <w:r>
-        <w:rPr>
-          <w:rFonts w:ascii="Times New Roman" w:eastAsia="Calibri" w:hAnsi="Times New Roman" w:cs="Times New Roman"/>
-          <w:b/>
-          <w:sz w:val="24"/>
-          <w:szCs w:val="24"/>
-          <w:lang w:val="fr-FR"/>
-        </w:rPr>
-        <w:t xml:space="preserve"> </w:t>
-      </w:r>
-      <w:r>
-        <w:rPr>
-          <w:rFonts w:ascii="Times New Roman" w:eastAsia="Calibri" w:hAnsi="Times New Roman" w:cs="Times New Roman"/>
-          <w:sz w:val="24"/>
-          <w:szCs w:val="24"/>
-          <w:lang w:val="fr-FR"/>
-        </w:rPr>
-        <w:t xml:space="preserve">société créée sous la forme d’une </w:t>
-      </w:r>
-      <w:r>
-        <w:rPr>
-          <w:rFonts w:ascii="Times New Roman" w:eastAsia="Calibri" w:hAnsi="Times New Roman" w:cs="Times New Roman"/>
-          <w:b/>
-          <w:bCs/>
-          <w:sz w:val="24"/>
-          <w:szCs w:val="24"/>
-          <w:lang w:val="fr-FR"/>
-        </w:rPr>
-        <w:t>${</w:t>
-      </w:r>
-      <w:proofErr w:type="spellStart"/>
-      <w:r>
-        <w:rPr>
-          <w:rFonts w:ascii="Times New Roman" w:eastAsia="Calibri" w:hAnsi="Times New Roman" w:cs="Times New Roman"/>
-          <w:b/>
-          <w:bCs/>
-          <w:sz w:val="24"/>
-          <w:szCs w:val="24"/>
-          <w:lang w:val="fr-FR"/>
-        </w:rPr>
-        <w:t>company.legal_status</w:t>
-      </w:r>
-      <w:proofErr w:type="spellEnd"/>
-      <w:r>
-        <w:rPr>
-          <w:rFonts w:ascii="Times New Roman" w:eastAsia="Calibri" w:hAnsi="Times New Roman" w:cs="Times New Roman"/>
-          <w:b/>
-          <w:bCs/>
-          <w:sz w:val="24"/>
-          <w:szCs w:val="24"/>
-          <w:lang w:val="fr-FR"/>
-        </w:rPr>
-        <w:t>}</w:t>
-      </w:r>
       <w:r>
         <w:rPr>
           <w:rFonts w:ascii="Times New Roman" w:eastAsia="Calibri" w:hAnsi="Times New Roman" w:cs="Times New Roman"/>
@@ -247,31 +223,7 @@
           <w:szCs w:val="24"/>
           <w:lang w:val="fr-FR"/>
         </w:rPr>
-        <w:t>${</w:t>
-      </w:r>
-      <w:proofErr w:type="spellStart"/>
-      <w:r>
-        <w:rPr>
-          <w:rFonts w:ascii="Times New Roman" w:eastAsia="Calibri" w:hAnsi="Times New Roman" w:cs="Times New Roman"/>
-          <w:b/>
-          <w:bCs/>
-          <w:sz w:val="24"/>
-          <w:szCs w:val="24"/>
-          <w:lang w:val="fr-FR"/>
-        </w:rPr>
-        <w:t>company.head_office_address</w:t>
-      </w:r>
-      <w:proofErr w:type="spellEnd"/>
-      <w:r>
-        <w:rPr>
-          <w:rFonts w:ascii="Times New Roman" w:eastAsia="Calibri" w:hAnsi="Times New Roman" w:cs="Times New Roman"/>
-          <w:b/>
-          <w:bCs/>
-          <w:sz w:val="24"/>
-          <w:szCs w:val="24"/>
-          <w:lang w:val="fr-FR"/>
-        </w:rPr>
-        <w:t xml:space="preserve">}, </w:t>
+        <w:t xml:space="preserve">${company.head_office_address}, </w:t>
       </w:r>
       <w:r>
         <w:rPr>
@@ -289,27 +241,7 @@
           <w:szCs w:val="24"/>
           <w:lang w:val="fr-FR"/>
         </w:rPr>
-        <w:t>${</w:t>
-      </w:r>
-      <w:proofErr w:type="spellStart"/>
-      <w:r>
-        <w:rPr>
-          <w:rFonts w:ascii="Times New Roman" w:eastAsia="Calibri" w:hAnsi="Times New Roman" w:cs="Times New Roman"/>
-          <w:sz w:val="24"/>
-          <w:szCs w:val="24"/>
-          <w:lang w:val="fr-FR"/>
-        </w:rPr>
-        <w:t>company.bp</w:t>
-      </w:r>
-      <w:proofErr w:type="spellEnd"/>
-      <w:r>
-        <w:rPr>
-          <w:rFonts w:ascii="Times New Roman" w:eastAsia="Calibri" w:hAnsi="Times New Roman" w:cs="Times New Roman"/>
-          <w:sz w:val="24"/>
-          <w:szCs w:val="24"/>
-          <w:lang w:val="fr-FR"/>
-        </w:rPr>
-        <w:t>}</w:t>
+        <w:t>${company.bp}</w:t>
       </w:r>
       <w:r>
         <w:rPr>
@@ -329,31 +261,7 @@
           <w:szCs w:val="24"/>
           <w:lang w:val="fr-FR"/>
         </w:rPr>
-        <w:t xml:space="preserve"> ${</w:t>
-      </w:r>
-      <w:proofErr w:type="spellStart"/>
-      <w:r>
-        <w:rPr>
-          <w:rFonts w:ascii="Times New Roman" w:eastAsia="Calibri" w:hAnsi="Times New Roman" w:cs="Times New Roman"/>
-          <w:b/>
-          <w:bCs/>
-          <w:sz w:val="24"/>
-          <w:szCs w:val="24"/>
-          <w:lang w:val="fr-FR"/>
-        </w:rPr>
-        <w:t>company.rccm_number</w:t>
-      </w:r>
-      <w:proofErr w:type="spellEnd"/>
-      <w:r>
-        <w:rPr>
-          <w:rFonts w:ascii="Times New Roman" w:eastAsia="Calibri" w:hAnsi="Times New Roman" w:cs="Times New Roman"/>
-          <w:b/>
-          <w:bCs/>
-          <w:sz w:val="24"/>
-          <w:szCs w:val="24"/>
-          <w:lang w:val="fr-FR"/>
-        </w:rPr>
-        <w:t xml:space="preserve">} </w:t>
+        <w:t xml:space="preserve"> ${company.rccm_number} </w:t>
       </w:r>
       <w:r>
         <w:rPr>
@@ -382,31 +290,7 @@
           <w:szCs w:val="24"/>
           <w:lang w:val="fr-FR"/>
         </w:rPr>
-        <w:t>${</w:t>
-      </w:r>
-      <w:proofErr w:type="spellStart"/>
-      <w:r>
-        <w:rPr>
-          <w:rFonts w:ascii="Times New Roman" w:eastAsia="Calibri" w:hAnsi="Times New Roman" w:cs="Times New Roman"/>
-          <w:b/>
-          <w:bCs/>
-          <w:sz w:val="24"/>
-          <w:szCs w:val="24"/>
-          <w:lang w:val="fr-FR"/>
-        </w:rPr>
-        <w:t>company.nif</w:t>
-      </w:r>
-      <w:proofErr w:type="spellEnd"/>
-      <w:r>
-        <w:rPr>
-          <w:rFonts w:ascii="Times New Roman" w:eastAsia="Calibri" w:hAnsi="Times New Roman" w:cs="Times New Roman"/>
-          <w:b/>
-          <w:bCs/>
-          <w:sz w:val="24"/>
-          <w:szCs w:val="24"/>
-          <w:lang w:val="fr-FR"/>
-        </w:rPr>
-        <w:t>}.</w:t>
+        <w:t>${company.nif}.</w:t>
       </w:r>
     </w:p>
     <w:p>
@@ -422,37 +306,12 @@
           <w:lang w:val="fr-FR"/>
         </w:rPr>
       </w:pPr>
-      <w:r>
-        <w:rPr>
-          <w:rFonts w:ascii="Times New Roman" w:eastAsia="Calibri" w:hAnsi="Times New Roman" w:cs="Times New Roman"/>
-          <w:b/>
-          <w:bCs/>
-          <w:sz w:val="24"/>
-          <w:szCs w:val="24"/>
-          <w:lang w:val="fr-FR"/>
-        </w:rPr>
-        <w:t>.</w:t>
-      </w:r>
     </w:p>
     <w:p>
       <w:pPr>
         <w:spacing w:after="0" w:line="240" w:lineRule="auto"/>
         <w:jc w:val="both"/>
         <w:rPr>
-          <w:rFonts w:ascii="Times New Roman" w:eastAsia="Calibri" w:hAnsi="Times New Roman" w:cs="Times New Roman"/>
-          <w:b/>
-          <w:bCs/>
-          <w:sz w:val="24"/>
-          <w:szCs w:val="24"/>
-          <w:lang w:val="fr-FR"/>
-        </w:rPr>
-      </w:pPr>
-    </w:p>
-    <w:p>
-      <w:pPr>
-        <w:spacing w:after="0" w:line="240" w:lineRule="auto"/>
-        <w:jc w:val="both"/>
-        <w:rPr>
           <w:rFonts w:ascii="Times New Roman" w:hAnsi="Times New Roman" w:cs="Times New Roman"/>
           <w:bCs/>
           <w:sz w:val="24"/>
@@ -477,29 +336,7 @@
           <w:szCs w:val="24"/>
           <w:lang w:val="fr-FR"/>
         </w:rPr>
-        <w:t>${</w:t>
-      </w:r>
-      <w:proofErr w:type="spellStart"/>
-      <w:r>
-        <w:rPr>
-          <w:rFonts w:ascii="Times New Roman" w:eastAsia="Calibri" w:hAnsi="Times New Roman" w:cs="Times New Roman"/>
-          <w:b/>
-          <w:sz w:val="24"/>
-          <w:szCs w:val="24"/>
-          <w:lang w:val="fr-FR"/>
-        </w:rPr>
-        <w:t>company.denomination</w:t>
-      </w:r>
-      <w:proofErr w:type="spellEnd"/>
-      <w:r>
-        <w:rPr>
-          <w:rFonts w:ascii="Times New Roman" w:eastAsia="Calibri" w:hAnsi="Times New Roman" w:cs="Times New Roman"/>
-          <w:b/>
-          <w:sz w:val="24"/>
-          <w:szCs w:val="24"/>
-          <w:lang w:val="fr-FR"/>
-        </w:rPr>
-        <w:t xml:space="preserve">} </w:t>
+        <w:t xml:space="preserve">${company.denomination} </w:t>
       </w:r>
       <w:r>
         <w:rPr>
@@ -519,27 +356,69 @@
           <w:szCs w:val="24"/>
           <w:lang w:val="fr-FR"/>
         </w:rPr>
-        <w:t>${</w:t>
-      </w:r>
-      <w:proofErr w:type="spellStart"/>
-      <w:r>
-        <w:rPr>
-          <w:rFonts w:ascii="Times New Roman" w:eastAsia="Calibri" w:hAnsi="Times New Roman" w:cs="Times New Roman"/>
-          <w:sz w:val="24"/>
-          <w:szCs w:val="24"/>
-          <w:lang w:val="fr-FR"/>
-        </w:rPr>
-        <w:t>verbal_trial.civility</w:t>
-      </w:r>
-      <w:proofErr w:type="spellEnd"/>
-      <w:r>
-        <w:rPr>
-          <w:rFonts w:ascii="Times New Roman" w:eastAsia="Calibri" w:hAnsi="Times New Roman" w:cs="Times New Roman"/>
-          <w:sz w:val="24"/>
-          <w:szCs w:val="24"/>
-          <w:lang w:val="fr-FR"/>
-        </w:rPr>
-        <w:t>}</w:t>
+        <w:t>${verbal_trial.civility}</w:t>
+      </w:r>
+      <w:r>
+        <w:rPr>
+          <w:rFonts w:ascii="Times New Roman" w:eastAsia="Calibri" w:hAnsi="Times New Roman" w:cs="Times New Roman"/>
+          <w:b/>
+          <w:bCs/>
+          <w:sz w:val="24"/>
+          <w:szCs w:val="24"/>
+          <w:lang w:val="fr-FR"/>
+        </w:rPr>
+        <w:t xml:space="preserve"> ${verbal_trial.applicant_last_name} ${verbal_trial.applicant_first_name}</w:t>
+      </w:r>
+      <w:r>
+        <w:rPr>
+          <w:rFonts w:ascii="Times New Roman" w:eastAsia="Calibri" w:hAnsi="Times New Roman" w:cs="Times New Roman"/>
+          <w:b/>
+          <w:bCs/>
+          <w:sz w:val="24"/>
+          <w:szCs w:val="24"/>
+          <w:lang w:val="fr-FR"/>
+        </w:rPr>
+        <w:t xml:space="preserve">, </w:t>
+      </w:r>
+      <w:r>
+        <w:rPr>
+          <w:rFonts w:ascii="Times New Roman" w:eastAsia="Calibri" w:hAnsi="Times New Roman" w:cs="Times New Roman"/>
+          <w:sz w:val="24"/>
+          <w:szCs w:val="24"/>
+          <w:lang w:val="fr-FR"/>
+        </w:rPr>
+        <w:t>né le</w:t>
+      </w:r>
+      <w:r>
+        <w:rPr>
+          <w:rFonts w:ascii="Times New Roman" w:eastAsia="Calibri" w:hAnsi="Times New Roman" w:cs="Times New Roman"/>
+          <w:b/>
+          <w:bCs/>
+          <w:sz w:val="24"/>
+          <w:szCs w:val="24"/>
+          <w:lang w:val="fr-FR"/>
+        </w:rPr>
+        <w:t xml:space="preserve"> </w:t>
+      </w:r>
+      <w:r>
+        <w:rPr>
+          <w:rFonts w:ascii="Times New Roman" w:eastAsia="Calibri" w:hAnsi="Times New Roman" w:cs="Times New Roman"/>
+          <w:b/>
+          <w:bCs/>
+          <w:sz w:val="24"/>
+          <w:szCs w:val="24"/>
+          <w:lang w:val="fr-FR"/>
+        </w:rPr>
+        <w:t xml:space="preserve">${representative_birth_date} </w:t>
+      </w:r>
+      <w:r>
+        <w:rPr>
+          <w:rFonts w:ascii="Times New Roman" w:eastAsia="Calibri" w:hAnsi="Times New Roman" w:cs="Times New Roman"/>
+          <w:sz w:val="24"/>
+          <w:szCs w:val="24"/>
+          <w:lang w:val="fr-FR"/>
+        </w:rPr>
+        <w:t xml:space="preserve"> à</w:t>
       </w:r>
       <w:r>
         <w:rPr>
@@ -552,79 +431,99 @@
         </w:rPr>
         <w:t xml:space="preserve"> ${</w:t>
       </w:r>
-      <w:proofErr w:type="spellStart"/>
-      <w:r>
-        <w:rPr>
-          <w:rFonts w:ascii="Times New Roman" w:eastAsia="Calibri" w:hAnsi="Times New Roman" w:cs="Times New Roman"/>
-          <w:b/>
-          <w:bCs/>
-          <w:sz w:val="24"/>
-          <w:szCs w:val="24"/>
-          <w:lang w:val="fr-FR"/>
-        </w:rPr>
-        <w:t>verbal_trial.applicant_last_name</w:t>
-      </w:r>
-      <w:proofErr w:type="spellEnd"/>
-      <w:r>
-        <w:rPr>
-          <w:rFonts w:ascii="Times New Roman" w:eastAsia="Calibri" w:hAnsi="Times New Roman" w:cs="Times New Roman"/>
-          <w:b/>
-          <w:bCs/>
-          <w:sz w:val="24"/>
-          <w:szCs w:val="24"/>
-          <w:lang w:val="fr-FR"/>
-        </w:rPr>
-        <w:t>} ${</w:t>
-      </w:r>
-      <w:proofErr w:type="spellStart"/>
-      <w:r>
-        <w:rPr>
-          <w:rFonts w:ascii="Times New Roman" w:eastAsia="Calibri" w:hAnsi="Times New Roman" w:cs="Times New Roman"/>
-          <w:b/>
-          <w:bCs/>
-          <w:sz w:val="24"/>
-          <w:szCs w:val="24"/>
-          <w:lang w:val="fr-FR"/>
-        </w:rPr>
-        <w:t>verbal_trial.applicant_first_name</w:t>
-      </w:r>
-      <w:proofErr w:type="spellEnd"/>
-      <w:r>
-        <w:rPr>
-          <w:rFonts w:ascii="Times New Roman" w:eastAsia="Calibri" w:hAnsi="Times New Roman" w:cs="Times New Roman"/>
-          <w:b/>
-          <w:bCs/>
-          <w:sz w:val="24"/>
-          <w:szCs w:val="24"/>
-          <w:lang w:val="fr-FR"/>
-        </w:rPr>
-        <w:t>}</w:t>
-      </w:r>
-      <w:r>
-        <w:rPr>
-          <w:rFonts w:ascii="Times New Roman" w:eastAsia="Calibri" w:hAnsi="Times New Roman" w:cs="Times New Roman"/>
-          <w:b/>
-          <w:bCs/>
-          <w:sz w:val="24"/>
-          <w:szCs w:val="24"/>
-          <w:lang w:val="fr-FR"/>
-        </w:rPr>
-        <w:t xml:space="preserve">, </w:t>
-      </w:r>
-      <w:r>
-        <w:rPr>
-          <w:rFonts w:ascii="Times New Roman" w:eastAsia="Calibri" w:hAnsi="Times New Roman" w:cs="Times New Roman"/>
-          <w:sz w:val="24"/>
-          <w:szCs w:val="24"/>
-          <w:lang w:val="fr-FR"/>
-        </w:rPr>
-        <w:t>né le</w:t>
-      </w:r>
-      <w:r>
-        <w:rPr>
-          <w:rFonts w:ascii="Times New Roman" w:eastAsia="Calibri" w:hAnsi="Times New Roman" w:cs="Times New Roman"/>
-          <w:b/>
-          <w:bCs/>
+      <w:r>
+        <w:rPr>
+          <w:rFonts w:ascii="Times New Roman" w:eastAsia="Calibri" w:hAnsi="Times New Roman" w:cs="Times New Roman"/>
+          <w:b/>
+          <w:bCs/>
+          <w:sz w:val="24"/>
+          <w:szCs w:val="24"/>
+          <w:lang w:val="fr-GA"/>
+        </w:rPr>
+        <w:t>representative_birth_place}</w:t>
+      </w:r>
+      <w:r>
+        <w:rPr>
+          <w:rFonts w:ascii="Times New Roman" w:eastAsia="Calibri" w:hAnsi="Times New Roman" w:cs="Times New Roman"/>
+          <w:b/>
+          <w:bCs/>
+          <w:sz w:val="24"/>
+          <w:szCs w:val="24"/>
+          <w:lang w:val="fr-FR"/>
+        </w:rPr>
+        <w:t>,</w:t>
+      </w:r>
+      <w:r>
+        <w:rPr>
+          <w:rFonts w:ascii="Times New Roman" w:eastAsia="Calibri" w:hAnsi="Times New Roman" w:cs="Times New Roman"/>
+          <w:sz w:val="24"/>
+          <w:szCs w:val="24"/>
+          <w:lang w:val="fr-FR"/>
+        </w:rPr>
+        <w:t xml:space="preserve"> titulaire </w:t>
+      </w:r>
+      <w:bookmarkEnd w:id="5"/>
+      <w:r>
+        <w:rPr>
+          <w:rFonts w:ascii="Times New Roman" w:eastAsia="Calibri" w:hAnsi="Times New Roman" w:cs="Times New Roman"/>
+          <w:sz w:val="24"/>
+          <w:szCs w:val="24"/>
+          <w:lang w:val="fr-FR"/>
+        </w:rPr>
+        <w:t xml:space="preserve">de la </w:t>
+      </w:r>
+      <w:r>
+        <w:rPr>
+          <w:rFonts w:ascii="Times New Roman" w:eastAsia="Calibri" w:hAnsi="Times New Roman" w:cs="Times New Roman"/>
+          <w:sz w:val="24"/>
+          <w:szCs w:val="24"/>
+          <w:lang w:val="fr-FR"/>
+        </w:rPr>
+        <w:t>${representative_type_of_identity_document} N</w:t>
+      </w:r>
+      <w:r>
+        <w:rPr>
+          <w:rFonts w:ascii="Times New Roman" w:eastAsia="Calibri" w:hAnsi="Times New Roman" w:cs="Times New Roman"/>
+          <w:b/>
+          <w:bCs/>
+          <w:sz w:val="24"/>
+          <w:szCs w:val="24"/>
+          <w:lang w:val="fr-FR"/>
+        </w:rPr>
+        <w:t>°${representative_number_of_identity_document},</w:t>
+      </w:r>
+      <w:r>
+        <w:rPr>
+          <w:rFonts w:ascii="Times New Roman" w:eastAsia="Calibri" w:hAnsi="Times New Roman" w:cs="Times New Roman"/>
+          <w:sz w:val="24"/>
+          <w:szCs w:val="24"/>
+          <w:lang w:val="fr-FR"/>
+        </w:rPr>
+        <w:t xml:space="preserve"> délivré</w:t>
+      </w:r>
+      <w:r>
+        <w:rPr>
+          <w:rFonts w:ascii="Times New Roman" w:eastAsia="Calibri" w:hAnsi="Times New Roman" w:cs="Times New Roman"/>
+          <w:sz w:val="24"/>
+          <w:szCs w:val="24"/>
+          <w:lang w:val="fr-FR"/>
+        </w:rPr>
+        <w:t xml:space="preserve"> le </w:t>
+      </w:r>
+      <w:r>
+        <w:rPr>
+          <w:rFonts w:ascii="Times New Roman" w:eastAsia="Calibri" w:hAnsi="Times New Roman" w:cs="Times New Roman"/>
+          <w:b/>
+          <w:bCs/>
+          <w:sz w:val="24"/>
+          <w:szCs w:val="24"/>
+          <w:lang w:val="fr-FR"/>
+        </w:rPr>
+        <w:t>${representative_date_of_issue_of_identity_document},</w:t>
+      </w:r>
+      <w:r>
+        <w:rPr>
+          <w:rFonts w:ascii="Times New Roman" w:eastAsia="Calibri" w:hAnsi="Times New Roman" w:cs="Times New Roman"/>
           <w:sz w:val="24"/>
           <w:szCs w:val="24"/>
           <w:lang w:val="fr-FR"/>
@@ -634,221 +533,22 @@
       <w:r>
         <w:rPr>
           <w:rFonts w:ascii="Times New Roman" w:eastAsia="Calibri" w:hAnsi="Times New Roman" w:cs="Times New Roman"/>
-          <w:b/>
-          <w:bCs/>
-          <w:sz w:val="24"/>
-          <w:szCs w:val="24"/>
-          <w:lang w:val="fr-FR"/>
-        </w:rPr>
-        <w:t>${</w:t>
-      </w:r>
-      <w:proofErr w:type="spellStart"/>
-      <w:r>
-        <w:rPr>
-          <w:rFonts w:ascii="Times New Roman" w:eastAsia="Calibri" w:hAnsi="Times New Roman" w:cs="Times New Roman"/>
-          <w:b/>
-          <w:bCs/>
-          <w:sz w:val="24"/>
-          <w:szCs w:val="24"/>
-          <w:lang w:val="fr-FR"/>
-        </w:rPr>
-        <w:t>representative_birth_date</w:t>
-      </w:r>
-      <w:proofErr w:type="spellEnd"/>
-      <w:r>
-        <w:rPr>
-          <w:rFonts w:ascii="Times New Roman" w:eastAsia="Calibri" w:hAnsi="Times New Roman" w:cs="Times New Roman"/>
-          <w:b/>
-          <w:bCs/>
-          <w:sz w:val="24"/>
-          <w:szCs w:val="24"/>
-          <w:lang w:val="fr-FR"/>
-        </w:rPr>
-        <w:t xml:space="preserve">} </w:t>
-      </w:r>
-      <w:r>
-        <w:rPr>
-          <w:rFonts w:ascii="Times New Roman" w:eastAsia="Calibri" w:hAnsi="Times New Roman" w:cs="Times New Roman"/>
-          <w:b/>
-          <w:bCs/>
-          <w:sz w:val="24"/>
-          <w:szCs w:val="24"/>
-          <w:lang w:val="fr-FR"/>
-        </w:rPr>
-        <w:t xml:space="preserve"> à</w:t>
-      </w:r>
-      <w:r>
-        <w:rPr>
-          <w:rFonts w:ascii="Times New Roman" w:eastAsia="Calibri" w:hAnsi="Times New Roman" w:cs="Times New Roman"/>
-          <w:b/>
-          <w:bCs/>
-          <w:sz w:val="24"/>
-          <w:szCs w:val="24"/>
-          <w:lang w:val="fr-FR"/>
-        </w:rPr>
-        <w:t xml:space="preserve"> ${</w:t>
-      </w:r>
-      <w:proofErr w:type="spellStart"/>
-      <w:r>
-        <w:rPr>
-          <w:rFonts w:ascii="Times New Roman" w:eastAsia="Calibri" w:hAnsi="Times New Roman" w:cs="Times New Roman"/>
-          <w:b/>
-          <w:bCs/>
-          <w:sz w:val="24"/>
-          <w:szCs w:val="24"/>
-          <w:lang w:val="fr-GA"/>
-        </w:rPr>
-        <w:t>representative_birth_place</w:t>
-      </w:r>
-      <w:proofErr w:type="spellEnd"/>
-      <w:r>
-        <w:rPr>
-          <w:rFonts w:ascii="Times New Roman" w:eastAsia="Calibri" w:hAnsi="Times New Roman" w:cs="Times New Roman"/>
-          <w:b/>
-          <w:bCs/>
-          <w:sz w:val="24"/>
-          <w:szCs w:val="24"/>
-          <w:lang w:val="fr-GA"/>
-        </w:rPr>
-        <w:t>}</w:t>
-      </w:r>
-      <w:r>
-        <w:rPr>
-          <w:rFonts w:ascii="Times New Roman" w:eastAsia="Calibri" w:hAnsi="Times New Roman" w:cs="Times New Roman"/>
-          <w:b/>
-          <w:bCs/>
-          <w:sz w:val="24"/>
-          <w:szCs w:val="24"/>
-          <w:lang w:val="fr-FR"/>
-        </w:rPr>
-        <w:t>,</w:t>
-      </w:r>
-      <w:r>
-        <w:rPr>
-          <w:rFonts w:ascii="Times New Roman" w:eastAsia="Calibri" w:hAnsi="Times New Roman" w:cs="Times New Roman"/>
-          <w:sz w:val="24"/>
-          <w:szCs w:val="24"/>
-          <w:lang w:val="fr-FR"/>
-        </w:rPr>
-        <w:t xml:space="preserve"> titulaire </w:t>
-      </w:r>
-      <w:bookmarkEnd w:id="5"/>
-      <w:r>
-        <w:rPr>
-          <w:rFonts w:ascii="Times New Roman" w:eastAsia="Calibri" w:hAnsi="Times New Roman" w:cs="Times New Roman"/>
-          <w:sz w:val="24"/>
-          <w:szCs w:val="24"/>
-          <w:lang w:val="fr-FR"/>
-        </w:rPr>
-        <w:t xml:space="preserve">de la </w:t>
-      </w:r>
-      <w:r>
-        <w:rPr>
-          <w:rFonts w:ascii="Times New Roman" w:eastAsia="Calibri" w:hAnsi="Times New Roman" w:cs="Times New Roman"/>
-          <w:sz w:val="24"/>
-          <w:szCs w:val="24"/>
-          <w:lang w:val="fr-FR"/>
-        </w:rPr>
-        <w:t>${</w:t>
-      </w:r>
-      <w:proofErr w:type="spellStart"/>
-      <w:r>
-        <w:rPr>
-          <w:rFonts w:ascii="Times New Roman" w:eastAsia="Calibri" w:hAnsi="Times New Roman" w:cs="Times New Roman"/>
-          <w:sz w:val="24"/>
-          <w:szCs w:val="24"/>
-          <w:lang w:val="fr-FR"/>
-        </w:rPr>
-        <w:t>representative_type_of_identity_document</w:t>
-      </w:r>
-      <w:proofErr w:type="spellEnd"/>
-      <w:r>
-        <w:rPr>
-          <w:rFonts w:ascii="Times New Roman" w:eastAsia="Calibri" w:hAnsi="Times New Roman" w:cs="Times New Roman"/>
-          <w:sz w:val="24"/>
-          <w:szCs w:val="24"/>
-          <w:lang w:val="fr-FR"/>
-        </w:rPr>
-        <w:t>} N</w:t>
-      </w:r>
-      <w:r>
-        <w:rPr>
-          <w:rFonts w:ascii="Times New Roman" w:eastAsia="Calibri" w:hAnsi="Times New Roman" w:cs="Times New Roman"/>
-          <w:b/>
-          <w:bCs/>
-          <w:sz w:val="24"/>
-          <w:szCs w:val="24"/>
-          <w:lang w:val="fr-FR"/>
-        </w:rPr>
-        <w:t>°${</w:t>
-      </w:r>
-      <w:proofErr w:type="spellStart"/>
-      <w:r>
-        <w:rPr>
-          <w:rFonts w:ascii="Times New Roman" w:eastAsia="Calibri" w:hAnsi="Times New Roman" w:cs="Times New Roman"/>
-          <w:b/>
-          <w:bCs/>
-          <w:sz w:val="24"/>
-          <w:szCs w:val="24"/>
-          <w:lang w:val="fr-FR"/>
-        </w:rPr>
-        <w:t>representative_number_of_identity_document</w:t>
-      </w:r>
-      <w:proofErr w:type="spellEnd"/>
-      <w:r>
-        <w:rPr>
-          <w:rFonts w:ascii="Times New Roman" w:eastAsia="Calibri" w:hAnsi="Times New Roman" w:cs="Times New Roman"/>
-          <w:b/>
-          <w:bCs/>
-          <w:sz w:val="24"/>
-          <w:szCs w:val="24"/>
-          <w:lang w:val="fr-FR"/>
-        </w:rPr>
-        <w:t>},</w:t>
-      </w:r>
-      <w:r>
-        <w:rPr>
-          <w:rFonts w:ascii="Times New Roman" w:eastAsia="Calibri" w:hAnsi="Times New Roman" w:cs="Times New Roman"/>
-          <w:sz w:val="24"/>
-          <w:szCs w:val="24"/>
-          <w:lang w:val="fr-FR"/>
-        </w:rPr>
-        <w:t xml:space="preserve"> délivré par </w:t>
-      </w:r>
-      <w:r>
-        <w:rPr>
-          <w:rFonts w:ascii="Times New Roman" w:eastAsia="Calibri" w:hAnsi="Times New Roman" w:cs="Times New Roman"/>
-          <w:b/>
-          <w:bCs/>
-          <w:sz w:val="24"/>
-          <w:szCs w:val="24"/>
-          <w:lang w:val="fr-FR"/>
-        </w:rPr>
-        <w:t>${</w:t>
-      </w:r>
-      <w:proofErr w:type="spellStart"/>
-      <w:r>
-        <w:rPr>
-          <w:rFonts w:ascii="Times New Roman" w:eastAsia="Calibri" w:hAnsi="Times New Roman" w:cs="Times New Roman"/>
-          <w:b/>
-          <w:bCs/>
-          <w:sz w:val="24"/>
-          <w:szCs w:val="24"/>
-          <w:lang w:val="fr-FR"/>
-        </w:rPr>
-        <w:t>representative_office_delivery</w:t>
-      </w:r>
-      <w:proofErr w:type="spellEnd"/>
-      <w:r>
-        <w:rPr>
-          <w:rFonts w:ascii="Times New Roman" w:eastAsia="Calibri" w:hAnsi="Times New Roman" w:cs="Times New Roman"/>
-          <w:b/>
-          <w:bCs/>
-          <w:sz w:val="24"/>
-          <w:szCs w:val="24"/>
-          <w:lang w:val="fr-FR"/>
-        </w:rPr>
-        <w:t>}</w:t>
+          <w:sz w:val="24"/>
+          <w:szCs w:val="24"/>
+          <w:lang w:val="fr-FR"/>
+        </w:rPr>
+        <w:t xml:space="preserve"> par </w:t>
+      </w:r>
+      <w:r>
+        <w:rPr>
+          <w:rFonts w:ascii="Times New Roman" w:eastAsia="Calibri" w:hAnsi="Times New Roman" w:cs="Times New Roman"/>
+          <w:b/>
+          <w:bCs/>
+          <w:sz w:val="24"/>
+          <w:szCs w:val="24"/>
+          <w:lang w:val="fr-FR"/>
+        </w:rPr>
+        <w:t>${representative_office_delivery}</w:t>
       </w:r>
       <w:r>
         <w:rPr>
@@ -868,31 +568,7 @@
           <w:szCs w:val="24"/>
           <w:lang w:val="fr-FR"/>
         </w:rPr>
-        <w:t>${</w:t>
-      </w:r>
-      <w:proofErr w:type="spellStart"/>
-      <w:r>
-        <w:rPr>
-          <w:rFonts w:ascii="Times New Roman" w:eastAsia="Calibri" w:hAnsi="Times New Roman" w:cs="Times New Roman"/>
-          <w:b/>
-          <w:bCs/>
-          <w:sz w:val="24"/>
-          <w:szCs w:val="24"/>
-          <w:lang w:val="fr-FR"/>
-        </w:rPr>
-        <w:t>representative_home_address</w:t>
-      </w:r>
-      <w:proofErr w:type="spellEnd"/>
-      <w:r>
-        <w:rPr>
-          <w:rFonts w:ascii="Times New Roman" w:eastAsia="Calibri" w:hAnsi="Times New Roman" w:cs="Times New Roman"/>
-          <w:b/>
-          <w:bCs/>
-          <w:sz w:val="24"/>
-          <w:szCs w:val="24"/>
-          <w:lang w:val="fr-FR"/>
-        </w:rPr>
-        <w:t>}</w:t>
+        <w:t>${representative_home_address}</w:t>
       </w:r>
       <w:r>
         <w:rPr>
@@ -912,31 +588,7 @@
           <w:szCs w:val="24"/>
           <w:lang w:val="fr-FR"/>
         </w:rPr>
-        <w:t>${</w:t>
-      </w:r>
-      <w:proofErr w:type="spellStart"/>
-      <w:r>
-        <w:rPr>
-          <w:rFonts w:ascii="Times New Roman" w:eastAsia="Calibri" w:hAnsi="Times New Roman" w:cs="Times New Roman"/>
-          <w:b/>
-          <w:bCs/>
-          <w:sz w:val="24"/>
-          <w:szCs w:val="24"/>
-          <w:lang w:val="fr-FR"/>
-        </w:rPr>
-        <w:t>representative_phone_number</w:t>
-      </w:r>
-      <w:proofErr w:type="spellEnd"/>
-      <w:r>
-        <w:rPr>
-          <w:rFonts w:ascii="Times New Roman" w:eastAsia="Calibri" w:hAnsi="Times New Roman" w:cs="Times New Roman"/>
-          <w:b/>
-          <w:bCs/>
-          <w:sz w:val="24"/>
-          <w:szCs w:val="24"/>
-          <w:lang w:val="fr-FR"/>
-        </w:rPr>
-        <w:t>}</w:t>
+        <w:t>${representative_phone_number}</w:t>
       </w:r>
       <w:r>
         <w:rPr>
@@ -1080,31 +732,7 @@
           <w:szCs w:val="24"/>
           <w:lang w:val="fr-FR"/>
         </w:rPr>
-        <w:t>${</w:t>
-      </w:r>
-      <w:proofErr w:type="spellStart"/>
-      <w:r>
-        <w:rPr>
-          <w:rFonts w:ascii="Times New Roman" w:hAnsi="Times New Roman" w:cs="Times New Roman"/>
-          <w:b/>
-          <w:bCs/>
-          <w:sz w:val="24"/>
-          <w:szCs w:val="24"/>
-          <w:lang w:val="fr-FR"/>
-        </w:rPr>
-        <w:t>montant_engagement</w:t>
-      </w:r>
-      <w:proofErr w:type="spellEnd"/>
-      <w:r>
-        <w:rPr>
-          <w:rFonts w:ascii="Times New Roman" w:hAnsi="Times New Roman" w:cs="Times New Roman"/>
-          <w:b/>
-          <w:bCs/>
-          <w:sz w:val="24"/>
-          <w:szCs w:val="24"/>
-          <w:lang w:val="fr-FR"/>
-        </w:rPr>
-        <w:t>} FCFA (${montant_engagement.fr} CFA)</w:t>
+        <w:t>${montant_engagement} FCFA (${montant_engagement.fr} CFA)</w:t>
       </w:r>
       <w:r>
         <w:rPr>
@@ -1218,29 +846,7 @@
           <w:sz w:val="24"/>
           <w:szCs w:val="24"/>
         </w:rPr>
-        <w:t>${</w:t>
-      </w:r>
-      <w:proofErr w:type="spellStart"/>
-      <w:r>
-        <w:rPr>
-          <w:rFonts w:ascii="Times New Roman" w:hAnsi="Times New Roman" w:cs="Times New Roman"/>
-          <w:b/>
-          <w:bCs/>
-          <w:sz w:val="24"/>
-          <w:szCs w:val="24"/>
-        </w:rPr>
-        <w:t>montant_engement_heb</w:t>
-      </w:r>
-      <w:proofErr w:type="spellEnd"/>
-      <w:r>
-        <w:rPr>
-          <w:rFonts w:ascii="Times New Roman" w:hAnsi="Times New Roman" w:cs="Times New Roman"/>
-          <w:b/>
-          <w:bCs/>
-          <w:sz w:val="24"/>
-          <w:szCs w:val="24"/>
-        </w:rPr>
-        <w:t>} FCFA (${montant_engement_heb.fr} francs CFA)</w:t>
+        <w:t>${montant_engement_heb} FCFA (${montant_engement_heb.fr} francs CFA)</w:t>
       </w:r>
       <w:bookmarkEnd w:id="7"/>
     </w:p>
@@ -1261,18 +867,8 @@
           <w:sz w:val="24"/>
           <w:szCs w:val="24"/>
         </w:rPr>
-        <w:t xml:space="preserve">□ </w:t>
-      </w:r>
-      <w:proofErr w:type="spellStart"/>
-      <w:r>
-        <w:rPr>
-          <w:rFonts w:ascii="Times New Roman" w:hAnsi="Times New Roman" w:cs="Times New Roman"/>
-          <w:sz w:val="24"/>
-          <w:szCs w:val="24"/>
-        </w:rPr>
-        <w:t>Bi-Mensuel</w:t>
-      </w:r>
-      <w:proofErr w:type="spellEnd"/>
+        <w:t>□ Bi-Mensuel</w:t>
+      </w:r>
     </w:p>
     <w:p>
       <w:pPr>
@@ -1344,7 +940,18 @@
           <w:szCs w:val="24"/>
           <w:lang w:val="fr-FR"/>
         </w:rPr>
-        <w:t>25.000</w:t>
+        <w:t>7</w:t>
+      </w:r>
+      <w:r>
+        <w:rPr>
+          <w:rFonts w:ascii="Times New Roman" w:hAnsi="Times New Roman" w:cs="Times New Roman"/>
+          <w:b/>
+          <w:bCs/>
+          <w:sz w:val="24"/>
+          <w:szCs w:val="24"/>
+          <w:lang w:val="fr-FR"/>
+        </w:rPr>
+        <w:t>5.000</w:t>
       </w:r>
       <w:r>
         <w:rPr>
@@ -1366,7 +973,7 @@
           <w:szCs w:val="24"/>
           <w:lang w:val="fr-FR"/>
         </w:rPr>
-        <w:t>Vingt-cinq</w:t>
+        <w:t>Soixante quinze</w:t>
       </w:r>
       <w:r>
         <w:rPr>

</xml_diff>